<commit_message>
Update AT03 Testing & Feedback By Richard Pountney.docx
</commit_message>
<xml_diff>
--- a/Informational Technology (Game Design)/Part 2/Cluster - UI Production/Build graphical user interfaces/AT03 Testing & Feedback By Richard Pountney.docx
+++ b/Informational Technology (Game Design)/Part 2/Cluster - UI Production/Build graphical user interfaces/AT03 Testing & Feedback By Richard Pountney.docx
@@ -17,34 +17,109 @@
       <w:r>
         <w:t>Tester 1:</w:t>
       </w:r>
+      <w:r>
+        <w:t xml:space="preserve"> Dylan</w:t>
+      </w:r>
     </w:p>
     <w:p>
       <w:pPr>
         <w:pStyle w:val="MyHeading2"/>
       </w:pPr>
       <w:r>
-        <w:t>Build Tested:</w:t>
-      </w:r>
-    </w:p>
-    <w:p>
-      <w:pPr>
-        <w:pStyle w:val="MyStyle"/>
-      </w:pPr>
-    </w:p>
-    <w:p>
-      <w:pPr>
-        <w:pStyle w:val="MyStyle"/>
-      </w:pPr>
-    </w:p>
-    <w:p>
-      <w:pPr>
-        <w:pStyle w:val="MyStyle"/>
-      </w:pPr>
-    </w:p>
-    <w:p>
-      <w:pPr>
-        <w:pStyle w:val="MyStyle"/>
-      </w:pPr>
+        <w:t>Build</w:t>
+      </w:r>
+      <w:r>
+        <w:t>(s)</w:t>
+      </w:r>
+      <w:r>
+        <w:t xml:space="preserve"> Tested:</w:t>
+      </w:r>
+      <w:r>
+        <w:t xml:space="preserve"> Chrome (Web)</w:t>
+      </w:r>
+    </w:p>
+    <w:p>
+      <w:pPr>
+        <w:pStyle w:val="MyHeading2"/>
+      </w:pPr>
+      <w:r>
+        <w:t>Controls Used:</w:t>
+      </w:r>
+      <w:r>
+        <w:t xml:space="preserve"> Mouse, Keyboard</w:t>
+      </w:r>
+    </w:p>
+    <w:p>
+      <w:pPr>
+        <w:pStyle w:val="MyStyle"/>
+        <w:rPr>
+          <w:lang w:val="en-US"/>
+        </w:rPr>
+      </w:pPr>
+      <w:r>
+        <w:rPr>
+          <w:lang w:val="en-US"/>
+        </w:rPr>
+        <w:t>Highlighted colour is too light</w:t>
+      </w:r>
+    </w:p>
+    <w:p>
+      <w:pPr>
+        <w:pStyle w:val="MyStyle"/>
+        <w:rPr>
+          <w:lang w:val="en-US"/>
+        </w:rPr>
+      </w:pPr>
+      <w:r>
+        <w:rPr>
+          <w:lang w:val="en-US"/>
+        </w:rPr>
+        <w:t>Don’t need a save button in the load menu</w:t>
+      </w:r>
+    </w:p>
+    <w:p>
+      <w:pPr>
+        <w:pStyle w:val="MyStyle"/>
+        <w:rPr>
+          <w:lang w:val="en-US"/>
+        </w:rPr>
+      </w:pPr>
+      <w:r>
+        <w:rPr>
+          <w:lang w:val="en-US"/>
+        </w:rPr>
+        <w:t>Copy needs two parameters to get the function.</w:t>
+      </w:r>
+    </w:p>
+    <w:p>
+      <w:pPr>
+        <w:pStyle w:val="MyStyle"/>
+        <w:rPr>
+          <w:lang w:val="en-US"/>
+        </w:rPr>
+      </w:pPr>
+      <w:r>
+        <w:rPr>
+          <w:lang w:val="en-US"/>
+        </w:rPr>
+        <w:t>Getting the number value of the sliders</w:t>
+      </w:r>
+    </w:p>
+    <w:p>
+      <w:pPr>
+        <w:pStyle w:val="MyStyle"/>
+      </w:pPr>
+      <w:r>
+        <w:t xml:space="preserve">Input field for the contact developer </w:t>
+      </w:r>
+    </w:p>
+    <w:p>
+      <w:pPr>
+        <w:pStyle w:val="MyStyle"/>
+      </w:pPr>
+      <w:r>
+        <w:t>Confirm menu for the quit button.</w:t>
+      </w:r>
     </w:p>
     <w:p>
       <w:pPr>
@@ -58,34 +133,82 @@
       <w:r>
         <w:t>Tester 2:</w:t>
       </w:r>
+      <w:r>
+        <w:t xml:space="preserve"> </w:t>
+      </w:r>
+      <w:r>
+        <w:t>Lil Wayne</w:t>
+      </w:r>
     </w:p>
     <w:p>
       <w:pPr>
         <w:pStyle w:val="MyHeading2"/>
       </w:pPr>
       <w:r>
-        <w:t>Build Tested:</w:t>
-      </w:r>
-    </w:p>
-    <w:p>
-      <w:pPr>
-        <w:pStyle w:val="MyStyle"/>
-      </w:pPr>
-    </w:p>
-    <w:p>
-      <w:pPr>
-        <w:pStyle w:val="MyStyle"/>
-      </w:pPr>
-    </w:p>
-    <w:p>
-      <w:pPr>
-        <w:pStyle w:val="MyStyle"/>
-      </w:pPr>
-    </w:p>
-    <w:p>
-      <w:pPr>
-        <w:pStyle w:val="MyStyle"/>
-      </w:pPr>
+        <w:t>Build</w:t>
+      </w:r>
+      <w:r>
+        <w:t>(s)</w:t>
+      </w:r>
+      <w:r>
+        <w:t xml:space="preserve"> Tested:</w:t>
+      </w:r>
+      <w:r>
+        <w:t xml:space="preserve"> </w:t>
+      </w:r>
+      <w:r>
+        <w:t>Edge (Web)</w:t>
+      </w:r>
+    </w:p>
+    <w:p>
+      <w:pPr>
+        <w:pStyle w:val="MyHeading2"/>
+      </w:pPr>
+      <w:r>
+        <w:t>Controls Used:</w:t>
+      </w:r>
+      <w:r>
+        <w:t xml:space="preserve"> </w:t>
+      </w:r>
+      <w:r>
+        <w:t>Mouse, Keyboard</w:t>
+      </w:r>
+    </w:p>
+    <w:p>
+      <w:pPr>
+        <w:pStyle w:val="MyStyle"/>
+        <w:rPr>
+          <w:lang w:val="en-US"/>
+        </w:rPr>
+      </w:pPr>
+      <w:r>
+        <w:rPr>
+          <w:lang w:val="en-US"/>
+        </w:rPr>
+        <w:t>Highlighted colour is too light</w:t>
+      </w:r>
+    </w:p>
+    <w:p>
+      <w:pPr>
+        <w:pStyle w:val="MyStyle"/>
+      </w:pPr>
+      <w:r>
+        <w:t xml:space="preserve">Input field for the contact developer </w:t>
+      </w:r>
+    </w:p>
+    <w:p>
+      <w:pPr>
+        <w:pStyle w:val="MyStyle"/>
+        <w:rPr>
+          <w:lang w:val="en-US"/>
+        </w:rPr>
+      </w:pPr>
+      <w:r>
+        <w:rPr>
+          <w:lang w:val="en-US"/>
+        </w:rPr>
+        <w:t>Highlight for keyboard slider</w:t>
+      </w:r>
     </w:p>
     <w:p>
       <w:pPr>
@@ -99,54 +222,136 @@
       <w:r>
         <w:t>Tester 3:</w:t>
       </w:r>
+      <w:r>
+        <w:t xml:space="preserve"> </w:t>
+      </w:r>
+      <w:proofErr w:type="spellStart"/>
+      <w:r>
+        <w:t>Jarido</w:t>
+      </w:r>
+      <w:proofErr w:type="spellEnd"/>
     </w:p>
     <w:p>
       <w:pPr>
         <w:pStyle w:val="MyHeading2"/>
       </w:pPr>
       <w:r>
-        <w:t>Build Tested:</w:t>
-      </w:r>
-    </w:p>
-    <w:p>
-      <w:pPr>
-        <w:pStyle w:val="MyStyle"/>
-        <w:rPr>
-          <w:lang w:val="en-US"/>
-        </w:rPr>
-      </w:pPr>
-    </w:p>
-    <w:p>
-      <w:pPr>
-        <w:pStyle w:val="MyStyle"/>
-        <w:rPr>
-          <w:lang w:val="en-US"/>
-        </w:rPr>
-      </w:pPr>
-    </w:p>
-    <w:p>
-      <w:pPr>
-        <w:pStyle w:val="MyStyle"/>
-        <w:rPr>
-          <w:lang w:val="en-US"/>
-        </w:rPr>
-      </w:pPr>
-    </w:p>
-    <w:p>
-      <w:pPr>
-        <w:pStyle w:val="MyStyle"/>
-        <w:rPr>
-          <w:lang w:val="en-US"/>
-        </w:rPr>
-      </w:pPr>
-    </w:p>
-    <w:p>
-      <w:pPr>
-        <w:pStyle w:val="MyStyle"/>
-        <w:rPr>
-          <w:lang w:val="en-US"/>
-        </w:rPr>
-      </w:pPr>
+        <w:t>Build</w:t>
+      </w:r>
+      <w:r>
+        <w:t>(s)</w:t>
+      </w:r>
+      <w:r>
+        <w:t xml:space="preserve"> Tested:</w:t>
+      </w:r>
+      <w:r>
+        <w:t xml:space="preserve"> PC</w:t>
+      </w:r>
+    </w:p>
+    <w:p>
+      <w:pPr>
+        <w:pStyle w:val="MyHeading2"/>
+      </w:pPr>
+      <w:r>
+        <w:t>Controls Used:</w:t>
+      </w:r>
+      <w:r>
+        <w:t xml:space="preserve"> PS4</w:t>
+      </w:r>
+    </w:p>
+    <w:p>
+      <w:pPr>
+        <w:pStyle w:val="MyStyle"/>
+        <w:rPr>
+          <w:lang w:val="en-US"/>
+        </w:rPr>
+      </w:pPr>
+      <w:r>
+        <w:rPr>
+          <w:lang w:val="en-US"/>
+        </w:rPr>
+        <w:t xml:space="preserve">Controller works but is weird cos </w:t>
+      </w:r>
+      <w:r>
+        <w:rPr>
+          <w:lang w:val="en-US"/>
+        </w:rPr>
+        <w:t>can’t</w:t>
+      </w:r>
+      <w:r>
+        <w:rPr>
+          <w:lang w:val="en-US"/>
+        </w:rPr>
+        <w:t xml:space="preserve"> type name</w:t>
+      </w:r>
+    </w:p>
+    <w:p>
+      <w:pPr>
+        <w:pStyle w:val="MyStyle"/>
+        <w:rPr>
+          <w:lang w:val="en-US"/>
+        </w:rPr>
+      </w:pPr>
+      <w:r>
+        <w:rPr>
+          <w:lang w:val="en-US"/>
+        </w:rPr>
+        <w:t>Might have to put an input box for developer contact (but I prefer your way)</w:t>
+      </w:r>
+    </w:p>
+    <w:p>
+      <w:pPr>
+        <w:pStyle w:val="MyStyle"/>
+        <w:rPr>
+          <w:lang w:val="en-US"/>
+        </w:rPr>
+      </w:pPr>
+      <w:r>
+        <w:rPr>
+          <w:lang w:val="en-US"/>
+        </w:rPr>
+        <w:t>Good job on Save Slot functionality</w:t>
+      </w:r>
+    </w:p>
+    <w:p>
+      <w:pPr>
+        <w:pStyle w:val="MyStyle"/>
+        <w:rPr>
+          <w:lang w:val="en-US"/>
+        </w:rPr>
+      </w:pPr>
+      <w:r>
+        <w:rPr>
+          <w:lang w:val="en-US"/>
+        </w:rPr>
+        <w:t xml:space="preserve">All </w:t>
+      </w:r>
+      <w:r>
+        <w:rPr>
+          <w:lang w:val="en-US"/>
+        </w:rPr>
+        <w:t>functionalities</w:t>
+      </w:r>
+      <w:r>
+        <w:rPr>
+          <w:lang w:val="en-US"/>
+        </w:rPr>
+        <w:t xml:space="preserve"> present EXCEPT </w:t>
+      </w:r>
+      <w:proofErr w:type="spellStart"/>
+      <w:r>
+        <w:rPr>
+          <w:lang w:val="en-US"/>
+        </w:rPr>
+        <w:t>Application.Quit</w:t>
+      </w:r>
+      <w:proofErr w:type="spellEnd"/>
+      <w:r>
+        <w:rPr>
+          <w:lang w:val="en-US"/>
+        </w:rPr>
+        <w:t>()</w:t>
+      </w:r>
     </w:p>
     <w:sectPr>
       <w:pgSz w:w="11906" w:h="16838"/>

</xml_diff>